<commit_message>
Removed installer as it was too large for github (Squelched all commits after, incredibly ugly solution)
Signed-off-by: Ludvig Björk Förare <luddebf@gmail.com>
</commit_message>
<xml_diff>
--- a/Documentation/Pathfinder documentation.docx
+++ b/Documentation/Pathfinder documentation.docx
@@ -26,7 +26,42 @@
         <w:rPr>
           <w:lang w:val="en-US"/>
         </w:rPr>
-        <w:t>(To be expanded)</w:t>
+        <w:t xml:space="preserve">(To </w:t>
+      </w:r>
+      <w:proofErr w:type="gramStart"/>
+      <w:r>
+        <w:rPr>
+          <w:lang w:val="en-US"/>
+        </w:rPr>
+        <w:t>be expanded</w:t>
+      </w:r>
+      <w:proofErr w:type="gramEnd"/>
+      <w:r>
+        <w:rPr>
+          <w:lang w:val="en-US"/>
+        </w:rPr>
+        <w:t>)</w:t>
+      </w:r>
+    </w:p>
+    <w:p>
+      <w:pPr>
+        <w:rPr>
+          <w:lang w:val="en-US"/>
+        </w:rPr>
+      </w:pPr>
+    </w:p>
+    <w:p>
+      <w:pPr>
+        <w:pStyle w:val="Heading1"/>
+        <w:rPr>
+          <w:lang w:val="en-US"/>
+        </w:rPr>
+      </w:pPr>
+      <w:r>
+        <w:rPr>
+          <w:lang w:val="en-US"/>
+        </w:rPr>
+        <w:t>Theory</w:t>
       </w:r>
     </w:p>
     <w:p>
@@ -41,9 +76,765 @@
           <w:lang w:eastAsia="sv-SE"/>
         </w:rPr>
         <w:drawing>
-          <wp:inline distT="0" distB="0" distL="0" distR="0" wp14:anchorId="608450B5" wp14:editId="4F1908D8">
-            <wp:extent cx="4623759" cy="3002997"/>
-            <wp:effectExtent l="0" t="0" r="5715" b="6985"/>
+          <wp:anchor distT="0" distB="0" distL="114300" distR="114300" simplePos="0" relativeHeight="251664384" behindDoc="0" locked="0" layoutInCell="1" allowOverlap="1">
+            <wp:simplePos x="0" y="0"/>
+            <wp:positionH relativeFrom="margin">
+              <wp:align>left</wp:align>
+            </wp:positionH>
+            <wp:positionV relativeFrom="paragraph">
+              <wp:posOffset>690880</wp:posOffset>
+            </wp:positionV>
+            <wp:extent cx="2971165" cy="2479040"/>
+            <wp:effectExtent l="0" t="0" r="635" b="0"/>
+            <wp:wrapTopAndBottom/>
+            <wp:docPr id="7" name="Picture 7"/>
+            <wp:cNvGraphicFramePr>
+              <a:graphicFrameLocks xmlns:a="http://schemas.openxmlformats.org/drawingml/2006/main" noChangeAspect="1"/>
+            </wp:cNvGraphicFramePr>
+            <a:graphic xmlns:a="http://schemas.openxmlformats.org/drawingml/2006/main">
+              <a:graphicData uri="http://schemas.openxmlformats.org/drawingml/2006/picture">
+                <pic:pic xmlns:pic="http://schemas.openxmlformats.org/drawingml/2006/picture">
+                  <pic:nvPicPr>
+                    <pic:cNvPr id="7" name="Room.PNG"/>
+                    <pic:cNvPicPr/>
+                  </pic:nvPicPr>
+                  <pic:blipFill>
+                    <a:blip r:embed="rId7" cstate="print">
+                      <a:extLst>
+                        <a:ext uri="{28A0092B-C50C-407E-A947-70E740481C1C}">
+                          <a14:useLocalDpi xmlns:a14="http://schemas.microsoft.com/office/drawing/2010/main" val="0"/>
+                        </a:ext>
+                      </a:extLst>
+                    </a:blip>
+                    <a:stretch>
+                      <a:fillRect/>
+                    </a:stretch>
+                  </pic:blipFill>
+                  <pic:spPr>
+                    <a:xfrm>
+                      <a:off x="0" y="0"/>
+                      <a:ext cx="2971165" cy="2479040"/>
+                    </a:xfrm>
+                    <a:prstGeom prst="rect">
+                      <a:avLst/>
+                    </a:prstGeom>
+                  </pic:spPr>
+                </pic:pic>
+              </a:graphicData>
+            </a:graphic>
+            <wp14:sizeRelV relativeFrom="margin">
+              <wp14:pctHeight>0</wp14:pctHeight>
+            </wp14:sizeRelV>
+          </wp:anchor>
+        </w:drawing>
+      </w:r>
+      <w:r>
+        <w:rPr>
+          <w:noProof/>
+          <w:lang w:eastAsia="sv-SE"/>
+        </w:rPr>
+        <w:drawing>
+          <wp:anchor distT="0" distB="0" distL="114300" distR="114300" simplePos="0" relativeHeight="251666432" behindDoc="0" locked="0" layoutInCell="1" allowOverlap="1" wp14:anchorId="2CED2221" wp14:editId="204319EA">
+            <wp:simplePos x="0" y="0"/>
+            <wp:positionH relativeFrom="column">
+              <wp:posOffset>3043555</wp:posOffset>
+            </wp:positionH>
+            <wp:positionV relativeFrom="paragraph">
+              <wp:posOffset>678815</wp:posOffset>
+            </wp:positionV>
+            <wp:extent cx="2971800" cy="2488565"/>
+            <wp:effectExtent l="0" t="0" r="0" b="6985"/>
+            <wp:wrapTopAndBottom/>
+            <wp:docPr id="8" name="Picture 8"/>
+            <wp:cNvGraphicFramePr>
+              <a:graphicFrameLocks xmlns:a="http://schemas.openxmlformats.org/drawingml/2006/main" noChangeAspect="1"/>
+            </wp:cNvGraphicFramePr>
+            <a:graphic xmlns:a="http://schemas.openxmlformats.org/drawingml/2006/main">
+              <a:graphicData uri="http://schemas.openxmlformats.org/drawingml/2006/picture">
+                <pic:pic xmlns:pic="http://schemas.openxmlformats.org/drawingml/2006/picture">
+                  <pic:nvPicPr>
+                    <pic:cNvPr id="7" name="Room.PNG"/>
+                    <pic:cNvPicPr/>
+                  </pic:nvPicPr>
+                  <pic:blipFill>
+                    <a:blip r:embed="rId8" cstate="print">
+                      <a:extLst>
+                        <a:ext uri="{28A0092B-C50C-407E-A947-70E740481C1C}">
+                          <a14:useLocalDpi xmlns:a14="http://schemas.microsoft.com/office/drawing/2010/main" val="0"/>
+                        </a:ext>
+                      </a:extLst>
+                    </a:blip>
+                    <a:stretch>
+                      <a:fillRect/>
+                    </a:stretch>
+                  </pic:blipFill>
+                  <pic:spPr>
+                    <a:xfrm>
+                      <a:off x="0" y="0"/>
+                      <a:ext cx="2971800" cy="2488565"/>
+                    </a:xfrm>
+                    <a:prstGeom prst="rect">
+                      <a:avLst/>
+                    </a:prstGeom>
+                  </pic:spPr>
+                </pic:pic>
+              </a:graphicData>
+            </a:graphic>
+            <wp14:sizeRelV relativeFrom="margin">
+              <wp14:pctHeight>0</wp14:pctHeight>
+            </wp14:sizeRelV>
+          </wp:anchor>
+        </w:drawing>
+      </w:r>
+      <w:r>
+        <w:rPr>
+          <w:lang w:val="en-US"/>
+        </w:rPr>
+        <w:t xml:space="preserve">The pathfinder uses </w:t>
+      </w:r>
+      <w:proofErr w:type="spellStart"/>
+      <w:r>
+        <w:rPr>
+          <w:lang w:val="en-US"/>
+        </w:rPr>
+        <w:t>navmeshes</w:t>
+      </w:r>
+      <w:proofErr w:type="spellEnd"/>
+      <w:r>
+        <w:rPr>
+          <w:lang w:val="en-US"/>
+        </w:rPr>
+        <w:t xml:space="preserve"> for navigating, meaning a simplified mesh that defines a walkable area. </w:t>
+      </w:r>
+      <w:proofErr w:type="spellStart"/>
+      <w:r>
+        <w:rPr>
+          <w:lang w:val="en-US"/>
+        </w:rPr>
+        <w:t>Navmeshes</w:t>
+      </w:r>
+      <w:proofErr w:type="spellEnd"/>
+      <w:r>
+        <w:rPr>
+          <w:lang w:val="en-US"/>
+        </w:rPr>
+        <w:t xml:space="preserve"> </w:t>
+      </w:r>
+      <w:proofErr w:type="gramStart"/>
+      <w:r>
+        <w:rPr>
+          <w:lang w:val="en-US"/>
+        </w:rPr>
+        <w:t xml:space="preserve">can </w:t>
+      </w:r>
+      <w:r>
+        <w:rPr>
+          <w:lang w:val="en-US"/>
+        </w:rPr>
+        <w:t>be created</w:t>
+      </w:r>
+      <w:proofErr w:type="gramEnd"/>
+      <w:r>
+        <w:rPr>
+          <w:lang w:val="en-US"/>
+        </w:rPr>
+        <w:t xml:space="preserve"> either</w:t>
+      </w:r>
+      <w:r>
+        <w:rPr>
+          <w:lang w:val="en-US"/>
+        </w:rPr>
+        <w:t xml:space="preserve"> manually or by any external generator as long as said generator outputs a mesh.</w:t>
+      </w:r>
+    </w:p>
+    <w:p>
+      <w:pPr>
+        <w:rPr>
+          <w:lang w:val="en-US"/>
+        </w:rPr>
+      </w:pPr>
+    </w:p>
+    <w:p>
+      <w:pPr>
+        <w:rPr>
+          <w:rFonts w:asciiTheme="majorHAnsi" w:eastAsiaTheme="majorEastAsia" w:hAnsiTheme="majorHAnsi" w:cstheme="majorBidi"/>
+          <w:color w:val="2E74B5" w:themeColor="accent1" w:themeShade="BF"/>
+          <w:sz w:val="26"/>
+          <w:szCs w:val="26"/>
+          <w:lang w:val="en-US"/>
+        </w:rPr>
+      </w:pPr>
+      <w:r>
+        <w:rPr>
+          <w:lang w:val="en-US"/>
+        </w:rPr>
+        <w:t xml:space="preserve">Above </w:t>
+      </w:r>
+      <w:r>
+        <w:rPr>
+          <w:lang w:val="en-US"/>
+        </w:rPr>
+        <w:t xml:space="preserve">is an example of a room with and without  </w:t>
+      </w:r>
+      <w:r>
+        <w:rPr>
+          <w:lang w:val="en-US"/>
+        </w:rPr>
+        <w:br w:type="page"/>
+      </w:r>
+    </w:p>
+    <w:p>
+      <w:pPr>
+        <w:pStyle w:val="Heading2"/>
+        <w:rPr>
+          <w:lang w:val="en-US"/>
+        </w:rPr>
+      </w:pPr>
+      <w:r>
+        <w:rPr>
+          <w:lang w:val="en-US"/>
+        </w:rPr>
+        <w:lastRenderedPageBreak/>
+        <w:t>Pathfinder steps</w:t>
+      </w:r>
+    </w:p>
+    <w:p>
+      <w:pPr>
+        <w:rPr>
+          <w:lang w:val="en-US"/>
+        </w:rPr>
+      </w:pPr>
+      <w:r>
+        <w:rPr>
+          <w:noProof/>
+          <w:lang w:eastAsia="sv-SE"/>
+        </w:rPr>
+        <w:drawing>
+          <wp:anchor distT="0" distB="0" distL="114300" distR="114300" simplePos="0" relativeHeight="251659264" behindDoc="0" locked="0" layoutInCell="1" allowOverlap="1">
+            <wp:simplePos x="0" y="0"/>
+            <wp:positionH relativeFrom="column">
+              <wp:posOffset>138430</wp:posOffset>
+            </wp:positionH>
+            <wp:positionV relativeFrom="paragraph">
+              <wp:posOffset>228600</wp:posOffset>
+            </wp:positionV>
+            <wp:extent cx="2047875" cy="2001148"/>
+            <wp:effectExtent l="0" t="0" r="0" b="0"/>
+            <wp:wrapSquare wrapText="bothSides"/>
+            <wp:docPr id="3" name="Picture 3"/>
+            <wp:cNvGraphicFramePr>
+              <a:graphicFrameLocks xmlns:a="http://schemas.openxmlformats.org/drawingml/2006/main" noChangeAspect="1"/>
+            </wp:cNvGraphicFramePr>
+            <a:graphic xmlns:a="http://schemas.openxmlformats.org/drawingml/2006/main">
+              <a:graphicData uri="http://schemas.openxmlformats.org/drawingml/2006/picture">
+                <pic:pic xmlns:pic="http://schemas.openxmlformats.org/drawingml/2006/picture">
+                  <pic:nvPicPr>
+                    <pic:cNvPr id="3" name="star_end.png"/>
+                    <pic:cNvPicPr/>
+                  </pic:nvPicPr>
+                  <pic:blipFill>
+                    <a:blip r:embed="rId9" cstate="print">
+                      <a:extLst>
+                        <a:ext uri="{28A0092B-C50C-407E-A947-70E740481C1C}">
+                          <a14:useLocalDpi xmlns:a14="http://schemas.microsoft.com/office/drawing/2010/main" val="0"/>
+                        </a:ext>
+                      </a:extLst>
+                    </a:blip>
+                    <a:stretch>
+                      <a:fillRect/>
+                    </a:stretch>
+                  </pic:blipFill>
+                  <pic:spPr>
+                    <a:xfrm>
+                      <a:off x="0" y="0"/>
+                      <a:ext cx="2047875" cy="2001148"/>
+                    </a:xfrm>
+                    <a:prstGeom prst="rect">
+                      <a:avLst/>
+                    </a:prstGeom>
+                  </pic:spPr>
+                </pic:pic>
+              </a:graphicData>
+            </a:graphic>
+          </wp:anchor>
+        </w:drawing>
+      </w:r>
+    </w:p>
+    <w:p>
+      <w:pPr>
+        <w:pStyle w:val="ListParagraph"/>
+        <w:numPr>
+          <w:ilvl w:val="0"/>
+          <w:numId w:val="2"/>
+        </w:numPr>
+        <w:rPr>
+          <w:lang w:val="en-US"/>
+        </w:rPr>
+      </w:pPr>
+      <w:r>
+        <w:rPr>
+          <w:lang w:val="en-US"/>
+        </w:rPr>
+        <w:t>T</w:t>
+      </w:r>
+      <w:r>
+        <w:rPr>
+          <w:lang w:val="en-US"/>
+        </w:rPr>
+        <w:t xml:space="preserve">he pathfinder defines the start and end faces </w:t>
+      </w:r>
+    </w:p>
+    <w:p>
+      <w:pPr>
+        <w:rPr>
+          <w:lang w:val="en-US"/>
+        </w:rPr>
+      </w:pPr>
+    </w:p>
+    <w:p>
+      <w:pPr>
+        <w:rPr>
+          <w:lang w:val="en-US"/>
+        </w:rPr>
+      </w:pPr>
+    </w:p>
+    <w:p>
+      <w:pPr>
+        <w:rPr>
+          <w:lang w:val="en-US"/>
+        </w:rPr>
+      </w:pPr>
+    </w:p>
+    <w:p>
+      <w:pPr>
+        <w:rPr>
+          <w:lang w:val="en-US"/>
+        </w:rPr>
+      </w:pPr>
+    </w:p>
+    <w:p>
+      <w:pPr>
+        <w:rPr>
+          <w:lang w:val="en-US"/>
+        </w:rPr>
+      </w:pPr>
+    </w:p>
+    <w:p>
+      <w:pPr>
+        <w:rPr>
+          <w:lang w:val="en-US"/>
+        </w:rPr>
+      </w:pPr>
+    </w:p>
+    <w:p>
+      <w:pPr>
+        <w:rPr>
+          <w:lang w:val="en-US"/>
+        </w:rPr>
+      </w:pPr>
+    </w:p>
+    <w:p>
+      <w:pPr>
+        <w:pStyle w:val="ListParagraph"/>
+        <w:numPr>
+          <w:ilvl w:val="0"/>
+          <w:numId w:val="2"/>
+        </w:numPr>
+        <w:rPr>
+          <w:lang w:val="en-US"/>
+        </w:rPr>
+      </w:pPr>
+      <w:r>
+        <w:rPr>
+          <w:noProof/>
+          <w:lang w:eastAsia="sv-SE"/>
+        </w:rPr>
+        <w:drawing>
+          <wp:anchor distT="0" distB="0" distL="114300" distR="114300" simplePos="0" relativeHeight="251661312" behindDoc="0" locked="0" layoutInCell="1" allowOverlap="1" wp14:anchorId="36CDE71C" wp14:editId="1427EE2C">
+            <wp:simplePos x="0" y="0"/>
+            <wp:positionH relativeFrom="margin">
+              <wp:posOffset>128905</wp:posOffset>
+            </wp:positionH>
+            <wp:positionV relativeFrom="paragraph">
+              <wp:posOffset>11430</wp:posOffset>
+            </wp:positionV>
+            <wp:extent cx="2037080" cy="1990090"/>
+            <wp:effectExtent l="0" t="0" r="1270" b="0"/>
+            <wp:wrapSquare wrapText="bothSides"/>
+            <wp:docPr id="4" name="Picture 4"/>
+            <wp:cNvGraphicFramePr>
+              <a:graphicFrameLocks xmlns:a="http://schemas.openxmlformats.org/drawingml/2006/main" noChangeAspect="1"/>
+            </wp:cNvGraphicFramePr>
+            <a:graphic xmlns:a="http://schemas.openxmlformats.org/drawingml/2006/main">
+              <a:graphicData uri="http://schemas.openxmlformats.org/drawingml/2006/picture">
+                <pic:pic xmlns:pic="http://schemas.openxmlformats.org/drawingml/2006/picture">
+                  <pic:nvPicPr>
+                    <pic:cNvPr id="2" name="Capture.PNG"/>
+                    <pic:cNvPicPr/>
+                  </pic:nvPicPr>
+                  <pic:blipFill>
+                    <a:blip r:embed="rId10" cstate="print">
+                      <a:extLst>
+                        <a:ext uri="{28A0092B-C50C-407E-A947-70E740481C1C}">
+                          <a14:useLocalDpi xmlns:a14="http://schemas.microsoft.com/office/drawing/2010/main" val="0"/>
+                        </a:ext>
+                      </a:extLst>
+                    </a:blip>
+                    <a:stretch>
+                      <a:fillRect/>
+                    </a:stretch>
+                  </pic:blipFill>
+                  <pic:spPr>
+                    <a:xfrm>
+                      <a:off x="0" y="0"/>
+                      <a:ext cx="2037080" cy="1990090"/>
+                    </a:xfrm>
+                    <a:prstGeom prst="rect">
+                      <a:avLst/>
+                    </a:prstGeom>
+                  </pic:spPr>
+                </pic:pic>
+              </a:graphicData>
+            </a:graphic>
+            <wp14:sizeRelH relativeFrom="margin">
+              <wp14:pctWidth>0</wp14:pctWidth>
+            </wp14:sizeRelH>
+            <wp14:sizeRelV relativeFrom="margin">
+              <wp14:pctHeight>0</wp14:pctHeight>
+            </wp14:sizeRelV>
+          </wp:anchor>
+        </w:drawing>
+      </w:r>
+      <w:r>
+        <w:rPr>
+          <w:lang w:val="en-US"/>
+        </w:rPr>
+        <w:t xml:space="preserve">The pathfinder </w:t>
+      </w:r>
+      <w:r>
+        <w:rPr>
+          <w:lang w:val="en-US"/>
+        </w:rPr>
+        <w:t>builds a path of faces using an A* algorithm.</w:t>
+      </w:r>
+    </w:p>
+    <w:p>
+      <w:pPr>
+        <w:rPr>
+          <w:lang w:val="en-US"/>
+        </w:rPr>
+      </w:pPr>
+    </w:p>
+    <w:p>
+      <w:pPr>
+        <w:rPr>
+          <w:lang w:val="en-US"/>
+        </w:rPr>
+      </w:pPr>
+    </w:p>
+    <w:p>
+      <w:pPr>
+        <w:rPr>
+          <w:lang w:val="en-US"/>
+        </w:rPr>
+      </w:pPr>
+    </w:p>
+    <w:p>
+      <w:pPr>
+        <w:rPr>
+          <w:lang w:val="en-US"/>
+        </w:rPr>
+      </w:pPr>
+    </w:p>
+    <w:p>
+      <w:pPr>
+        <w:rPr>
+          <w:lang w:val="en-US"/>
+        </w:rPr>
+      </w:pPr>
+    </w:p>
+    <w:p>
+      <w:pPr>
+        <w:rPr>
+          <w:lang w:val="en-US"/>
+        </w:rPr>
+      </w:pPr>
+    </w:p>
+    <w:p>
+      <w:pPr>
+        <w:pStyle w:val="ListParagraph"/>
+        <w:numPr>
+          <w:ilvl w:val="0"/>
+          <w:numId w:val="2"/>
+        </w:numPr>
+        <w:rPr>
+          <w:lang w:val="en-US"/>
+        </w:rPr>
+      </w:pPr>
+      <w:r>
+        <w:rPr>
+          <w:noProof/>
+          <w:lang w:eastAsia="sv-SE"/>
+        </w:rPr>
+        <w:drawing>
+          <wp:anchor distT="0" distB="0" distL="114300" distR="114300" simplePos="0" relativeHeight="251663360" behindDoc="0" locked="0" layoutInCell="1" allowOverlap="1" wp14:anchorId="0CD7A99D" wp14:editId="4892AFC5">
+            <wp:simplePos x="0" y="0"/>
+            <wp:positionH relativeFrom="margin">
+              <wp:posOffset>138430</wp:posOffset>
+            </wp:positionH>
+            <wp:positionV relativeFrom="paragraph">
+              <wp:posOffset>15240</wp:posOffset>
+            </wp:positionV>
+            <wp:extent cx="2036445" cy="1990090"/>
+            <wp:effectExtent l="0" t="0" r="1905" b="0"/>
+            <wp:wrapSquare wrapText="bothSides"/>
+            <wp:docPr id="6" name="Picture 6"/>
+            <wp:cNvGraphicFramePr>
+              <a:graphicFrameLocks xmlns:a="http://schemas.openxmlformats.org/drawingml/2006/main" noChangeAspect="1"/>
+            </wp:cNvGraphicFramePr>
+            <a:graphic xmlns:a="http://schemas.openxmlformats.org/drawingml/2006/main">
+              <a:graphicData uri="http://schemas.openxmlformats.org/drawingml/2006/picture">
+                <pic:pic xmlns:pic="http://schemas.openxmlformats.org/drawingml/2006/picture">
+                  <pic:nvPicPr>
+                    <pic:cNvPr id="2" name="Capture.PNG"/>
+                    <pic:cNvPicPr/>
+                  </pic:nvPicPr>
+                  <pic:blipFill>
+                    <a:blip r:embed="rId11" cstate="print">
+                      <a:extLst>
+                        <a:ext uri="{28A0092B-C50C-407E-A947-70E740481C1C}">
+                          <a14:useLocalDpi xmlns:a14="http://schemas.microsoft.com/office/drawing/2010/main" val="0"/>
+                        </a:ext>
+                      </a:extLst>
+                    </a:blip>
+                    <a:stretch>
+                      <a:fillRect/>
+                    </a:stretch>
+                  </pic:blipFill>
+                  <pic:spPr>
+                    <a:xfrm>
+                      <a:off x="0" y="0"/>
+                      <a:ext cx="2036445" cy="1990090"/>
+                    </a:xfrm>
+                    <a:prstGeom prst="rect">
+                      <a:avLst/>
+                    </a:prstGeom>
+                  </pic:spPr>
+                </pic:pic>
+              </a:graphicData>
+            </a:graphic>
+            <wp14:sizeRelH relativeFrom="margin">
+              <wp14:pctWidth>0</wp14:pctWidth>
+            </wp14:sizeRelH>
+            <wp14:sizeRelV relativeFrom="margin">
+              <wp14:pctHeight>0</wp14:pctHeight>
+            </wp14:sizeRelV>
+          </wp:anchor>
+        </w:drawing>
+      </w:r>
+      <w:r>
+        <w:rPr>
+          <w:lang w:val="en-US"/>
+        </w:rPr>
+        <w:t>The pathfinder runs a string-pull algorithm on the selected faces, which returns the shortest</w:t>
+      </w:r>
+      <w:r>
+        <w:rPr>
+          <w:lang w:val="en-US"/>
+        </w:rPr>
+        <w:t xml:space="preserve"> path from start to end within the area.</w:t>
+      </w:r>
+    </w:p>
+    <w:p>
+      <w:pPr>
+        <w:pStyle w:val="ListParagraph"/>
+        <w:rPr>
+          <w:lang w:val="en-US"/>
+        </w:rPr>
+      </w:pPr>
+    </w:p>
+    <w:p>
+      <w:pPr>
+        <w:rPr>
+          <w:lang w:val="en-US"/>
+        </w:rPr>
+      </w:pPr>
+    </w:p>
+    <w:p>
+      <w:pPr>
+        <w:rPr>
+          <w:lang w:val="en-US"/>
+        </w:rPr>
+      </w:pPr>
+    </w:p>
+    <w:p>
+      <w:pPr>
+        <w:rPr>
+          <w:lang w:val="en-US"/>
+        </w:rPr>
+      </w:pPr>
+    </w:p>
+    <w:p>
+      <w:pPr>
+        <w:rPr>
+          <w:lang w:val="en-US"/>
+        </w:rPr>
+      </w:pPr>
+    </w:p>
+    <w:p>
+      <w:pPr>
+        <w:rPr>
+          <w:lang w:val="en-US"/>
+        </w:rPr>
+      </w:pPr>
+    </w:p>
+    <w:p>
+      <w:pPr>
+        <w:rPr>
+          <w:lang w:val="en-US"/>
+        </w:rPr>
+      </w:pPr>
+    </w:p>
+    <w:p>
+      <w:pPr>
+        <w:rPr>
+          <w:lang w:val="en-US"/>
+        </w:rPr>
+      </w:pPr>
+    </w:p>
+    <w:p>
+      <w:pPr>
+        <w:rPr>
+          <w:lang w:val="en-US"/>
+        </w:rPr>
+      </w:pPr>
+    </w:p>
+    <w:p>
+      <w:pPr>
+        <w:rPr>
+          <w:lang w:val="en-US"/>
+        </w:rPr>
+      </w:pPr>
+    </w:p>
+    <w:p>
+      <w:pPr>
+        <w:rPr>
+          <w:lang w:val="en-US"/>
+        </w:rPr>
+      </w:pPr>
+    </w:p>
+    <w:p>
+      <w:pPr>
+        <w:rPr>
+          <w:lang w:val="en-US"/>
+        </w:rPr>
+      </w:pPr>
+      <w:r>
+        <w:rPr>
+          <w:lang w:val="en-US"/>
+        </w:rPr>
+        <w:br w:type="page"/>
+      </w:r>
+    </w:p>
+    <w:p>
+      <w:pPr>
+        <w:pStyle w:val="Heading2"/>
+        <w:rPr>
+          <w:lang w:val="en-US"/>
+        </w:rPr>
+      </w:pPr>
+      <w:r>
+        <w:rPr>
+          <w:lang w:val="en-US"/>
+        </w:rPr>
+        <w:lastRenderedPageBreak/>
+        <w:t>Obstacle avoidance</w:t>
+      </w:r>
+    </w:p>
+    <w:p>
+      <w:pPr>
+        <w:rPr>
+          <w:lang w:val="en-US"/>
+        </w:rPr>
+      </w:pPr>
+      <w:r>
+        <w:rPr>
+          <w:lang w:val="en-US"/>
+        </w:rPr>
+        <w:t xml:space="preserve">The pathfinder has two systems </w:t>
+      </w:r>
+      <w:r>
+        <w:rPr>
+          <w:lang w:val="en-US"/>
+        </w:rPr>
+        <w:t xml:space="preserve">for avoiding obstacles not included in the </w:t>
+      </w:r>
+      <w:proofErr w:type="spellStart"/>
+      <w:r>
+        <w:rPr>
+          <w:lang w:val="en-US"/>
+        </w:rPr>
+        <w:t>navmesh</w:t>
+      </w:r>
+      <w:proofErr w:type="spellEnd"/>
+      <w:r>
+        <w:rPr>
+          <w:lang w:val="en-US"/>
+        </w:rPr>
+        <w:t>.</w:t>
+      </w:r>
+      <w:bookmarkStart w:id="0" w:name="_GoBack"/>
+      <w:bookmarkEnd w:id="0"/>
+    </w:p>
+    <w:p>
+      <w:pPr>
+        <w:rPr>
+          <w:lang w:val="en-US"/>
+        </w:rPr>
+      </w:pPr>
+    </w:p>
+    <w:p>
+      <w:pPr>
+        <w:rPr>
+          <w:rFonts w:asciiTheme="majorHAnsi" w:eastAsiaTheme="majorEastAsia" w:hAnsiTheme="majorHAnsi" w:cstheme="majorBidi"/>
+          <w:color w:val="2E74B5" w:themeColor="accent1" w:themeShade="BF"/>
+          <w:sz w:val="32"/>
+          <w:szCs w:val="32"/>
+          <w:lang w:val="en-US"/>
+        </w:rPr>
+      </w:pPr>
+      <w:r>
+        <w:rPr>
+          <w:lang w:val="en-US"/>
+        </w:rPr>
+        <w:br w:type="page"/>
+      </w:r>
+    </w:p>
+    <w:p>
+      <w:pPr>
+        <w:pStyle w:val="Heading1"/>
+        <w:rPr>
+          <w:lang w:val="en-US"/>
+        </w:rPr>
+      </w:pPr>
+      <w:r>
+        <w:rPr>
+          <w:noProof/>
+          <w:lang w:eastAsia="sv-SE"/>
+        </w:rPr>
+        <w:lastRenderedPageBreak/>
+        <w:drawing>
+          <wp:anchor distT="0" distB="0" distL="114300" distR="114300" simplePos="0" relativeHeight="251667456" behindDoc="0" locked="0" layoutInCell="1" allowOverlap="1">
+            <wp:simplePos x="0" y="0"/>
+            <wp:positionH relativeFrom="margin">
+              <wp:align>left</wp:align>
+            </wp:positionH>
+            <wp:positionV relativeFrom="paragraph">
+              <wp:posOffset>537210</wp:posOffset>
+            </wp:positionV>
+            <wp:extent cx="4438650" cy="5066030"/>
+            <wp:effectExtent l="0" t="0" r="0" b="1270"/>
+            <wp:wrapTopAndBottom/>
             <wp:docPr id="1" name="Picture 1"/>
             <wp:cNvGraphicFramePr>
               <a:graphicFrameLocks xmlns:a="http://schemas.openxmlformats.org/drawingml/2006/main" noChangeAspect="1"/>
@@ -56,7 +847,13 @@
                     <pic:cNvPicPr/>
                   </pic:nvPicPr>
                   <pic:blipFill>
-                    <a:blip r:embed="rId7"/>
+                    <a:blip r:embed="rId12">
+                      <a:extLst>
+                        <a:ext uri="{28A0092B-C50C-407E-A947-70E740481C1C}">
+                          <a14:useLocalDpi xmlns:a14="http://schemas.microsoft.com/office/drawing/2010/main" val="0"/>
+                        </a:ext>
+                      </a:extLst>
+                    </a:blip>
                     <a:stretch>
                       <a:fillRect/>
                     </a:stretch>
@@ -64,7 +861,7 @@
                   <pic:spPr>
                     <a:xfrm>
                       <a:off x="0" y="0"/>
-                      <a:ext cx="4642296" cy="3015036"/>
+                      <a:ext cx="4438650" cy="5066030"/>
                     </a:xfrm>
                     <a:prstGeom prst="rect">
                       <a:avLst/>
@@ -73,9 +870,35 @@
                 </pic:pic>
               </a:graphicData>
             </a:graphic>
-          </wp:inline>
+            <wp14:sizeRelH relativeFrom="margin">
+              <wp14:pctWidth>0</wp14:pctWidth>
+            </wp14:sizeRelH>
+            <wp14:sizeRelV relativeFrom="margin">
+              <wp14:pctHeight>0</wp14:pctHeight>
+            </wp14:sizeRelV>
+          </wp:anchor>
         </w:drawing>
       </w:r>
+      <w:r>
+        <w:rPr>
+          <w:lang w:val="en-US"/>
+        </w:rPr>
+        <w:t>Inspector settings</w:t>
+      </w:r>
+    </w:p>
+    <w:p>
+      <w:pPr>
+        <w:pStyle w:val="Heading2"/>
+        <w:rPr>
+          <w:lang w:val="en-US"/>
+        </w:rPr>
+      </w:pPr>
+      <w:r>
+        <w:rPr>
+          <w:lang w:val="en-US"/>
+        </w:rPr>
+        <w:t>Pathfinder component</w:t>
+      </w:r>
     </w:p>
     <w:p>
       <w:pPr>
@@ -141,24 +964,49 @@
     <w:p>
       <w:pPr>
         <w:rPr>
-          <w:lang w:val="en-US"/>
-        </w:rPr>
-      </w:pPr>
-      <w:r>
-        <w:rPr>
-          <w:lang w:val="en-US"/>
-        </w:rPr>
-        <w:t xml:space="preserve">How fast the agent should move. Does nothing if </w:t>
+          <w:color w:val="FF0000"/>
+          <w:lang w:val="en-US"/>
+        </w:rPr>
+      </w:pPr>
+      <w:r>
+        <w:rPr>
+          <w:lang w:val="en-US"/>
+        </w:rPr>
+        <w:t xml:space="preserve">How fast the agent should move. </w:t>
+      </w:r>
+      <w:r>
+        <w:rPr>
+          <w:color w:val="FF0000"/>
+          <w:lang w:val="en-US"/>
+        </w:rPr>
+        <w:t xml:space="preserve">Does nothing if </w:t>
+      </w:r>
+      <w:r>
+        <w:rPr>
+          <w:color w:val="FF0000"/>
+          <w:lang w:val="en-US"/>
+        </w:rPr>
+        <w:t>“</w:t>
       </w:r>
       <w:r>
         <w:rPr>
           <w:i/>
+          <w:color w:val="FF0000"/>
           <w:lang w:val="en-US"/>
         </w:rPr>
         <w:t>Use root motion</w:t>
       </w:r>
       <w:r>
         <w:rPr>
+          <w:i/>
+          <w:color w:val="FF0000"/>
+          <w:lang w:val="en-US"/>
+        </w:rPr>
+        <w:t>”</w:t>
+      </w:r>
+      <w:r>
+        <w:rPr>
+          <w:color w:val="FF0000"/>
           <w:lang w:val="en-US"/>
         </w:rPr>
         <w:t xml:space="preserve"> </w:t>
@@ -166,6 +1014,7 @@
       <w:proofErr w:type="gramStart"/>
       <w:r>
         <w:rPr>
+          <w:color w:val="FF0000"/>
           <w:lang w:val="en-US"/>
         </w:rPr>
         <w:t>is enabled</w:t>
@@ -173,6 +1022,7 @@
       <w:proofErr w:type="gramEnd"/>
       <w:r>
         <w:rPr>
+          <w:color w:val="FF0000"/>
           <w:lang w:val="en-US"/>
         </w:rPr>
         <w:t>.</w:t>
@@ -231,21 +1081,679 @@
         <w:rPr>
           <w:lang w:val="en-US"/>
         </w:rPr>
-        <w:t xml:space="preserve">The distance between the ground and the </w:t>
+        <w:t xml:space="preserve">The </w:t>
+      </w:r>
+      <w:r>
+        <w:rPr>
+          <w:lang w:val="en-US"/>
+        </w:rPr>
+        <w:t xml:space="preserve">desired </w:t>
+      </w:r>
+      <w:r>
+        <w:rPr>
+          <w:lang w:val="en-US"/>
+        </w:rPr>
+        <w:t xml:space="preserve">distance between the ground and the </w:t>
+      </w:r>
+      <w:r>
+        <w:rPr>
+          <w:lang w:val="en-US"/>
+        </w:rPr>
+        <w:t>agent’s</w:t>
+      </w:r>
+      <w:r>
+        <w:rPr>
+          <w:lang w:val="en-US"/>
+        </w:rPr>
+        <w:t xml:space="preserve"> origin.</w:t>
+      </w:r>
+    </w:p>
+    <w:p>
+      <w:pPr>
+        <w:rPr>
+          <w:lang w:val="en-US"/>
+        </w:rPr>
+      </w:pPr>
+    </w:p>
+    <w:p>
+      <w:pPr>
+        <w:pStyle w:val="Heading1"/>
+        <w:rPr>
+          <w:lang w:val="en-US"/>
+        </w:rPr>
+      </w:pPr>
+    </w:p>
+    <w:p>
+      <w:pPr>
+        <w:pStyle w:val="Heading1"/>
+        <w:rPr>
+          <w:lang w:val="en-US"/>
+        </w:rPr>
+      </w:pPr>
+      <w:r>
+        <w:rPr>
+          <w:lang w:val="en-US"/>
+        </w:rPr>
+        <w:t>Pathfinding settings</w:t>
+      </w:r>
+    </w:p>
+    <w:p>
+      <w:pPr>
+        <w:pStyle w:val="Heading3"/>
+        <w:rPr>
+          <w:lang w:val="en-US"/>
+        </w:rPr>
+      </w:pPr>
+      <w:r>
+        <w:rPr>
+          <w:lang w:val="en-US"/>
+        </w:rPr>
+        <w:t>Max recursion depth</w:t>
+      </w:r>
+    </w:p>
+    <w:p>
+      <w:pPr>
+        <w:rPr>
+          <w:lang w:val="en-US"/>
+        </w:rPr>
+      </w:pPr>
+      <w:r>
+        <w:rPr>
+          <w:lang w:val="en-US"/>
+        </w:rPr>
+        <w:t xml:space="preserve">How many times the </w:t>
+      </w:r>
+      <w:proofErr w:type="spellStart"/>
+      <w:r>
+        <w:rPr>
+          <w:lang w:val="en-US"/>
+        </w:rPr>
+        <w:t>stringpull</w:t>
+      </w:r>
+      <w:proofErr w:type="spellEnd"/>
+      <w:r>
+        <w:rPr>
+          <w:lang w:val="en-US"/>
+        </w:rPr>
+        <w:t xml:space="preserve"> algorithm can </w:t>
+      </w:r>
+      <w:proofErr w:type="spellStart"/>
+      <w:r>
+        <w:rPr>
+          <w:lang w:val="en-US"/>
+        </w:rPr>
+        <w:t>recurse</w:t>
+      </w:r>
+      <w:proofErr w:type="spellEnd"/>
+      <w:r>
+        <w:rPr>
+          <w:lang w:val="en-US"/>
+        </w:rPr>
+        <w:t xml:space="preserve"> before aborting. Mostly a safety feature.</w:t>
+      </w:r>
+    </w:p>
+    <w:p>
+      <w:pPr>
+        <w:pStyle w:val="Heading3"/>
+        <w:rPr>
+          <w:lang w:val="en-US"/>
+        </w:rPr>
+      </w:pPr>
+      <w:r>
+        <w:rPr>
+          <w:lang w:val="en-US"/>
+        </w:rPr>
+        <w:t xml:space="preserve">Transform </w:t>
+      </w:r>
+      <w:proofErr w:type="spellStart"/>
+      <w:r>
+        <w:rPr>
+          <w:lang w:val="en-US"/>
+        </w:rPr>
+        <w:t>raycast</w:t>
+      </w:r>
+      <w:proofErr w:type="spellEnd"/>
+      <w:r>
+        <w:rPr>
+          <w:lang w:val="en-US"/>
+        </w:rPr>
+        <w:t xml:space="preserve"> offset</w:t>
+      </w:r>
+    </w:p>
+    <w:p>
+      <w:pPr>
+        <w:rPr>
+          <w:lang w:val="en-US"/>
+        </w:rPr>
+      </w:pPr>
+      <w:r>
+        <w:rPr>
+          <w:lang w:val="en-US"/>
+        </w:rPr>
+        <w:t xml:space="preserve">The offset from the agents origin to where the component </w:t>
+      </w:r>
+      <w:proofErr w:type="spellStart"/>
+      <w:r>
+        <w:rPr>
+          <w:lang w:val="en-US"/>
+        </w:rPr>
+        <w:t>raycasts</w:t>
+      </w:r>
+      <w:proofErr w:type="spellEnd"/>
+      <w:r>
+        <w:rPr>
+          <w:lang w:val="en-US"/>
+        </w:rPr>
+        <w:t xml:space="preserve"> from. Mostly to avoid hitting the floor if the origin is low.</w:t>
+      </w:r>
+    </w:p>
+    <w:p>
+      <w:pPr>
+        <w:pStyle w:val="Heading3"/>
+        <w:rPr>
+          <w:lang w:val="en-US"/>
+        </w:rPr>
+      </w:pPr>
+      <w:r>
+        <w:rPr>
+          <w:lang w:val="en-US"/>
+        </w:rPr>
+        <w:t>Node arrival margin</w:t>
+      </w:r>
+    </w:p>
+    <w:p>
+      <w:pPr>
+        <w:rPr>
+          <w:lang w:val="en-US"/>
+        </w:rPr>
+      </w:pPr>
+      <w:r>
+        <w:rPr>
+          <w:lang w:val="en-US"/>
+        </w:rPr>
+        <w:t>How close the agent has to be to a point to consider it self at the point.</w:t>
+      </w:r>
+    </w:p>
+    <w:p>
+      <w:pPr>
+        <w:pStyle w:val="Heading3"/>
+        <w:rPr>
+          <w:lang w:val="en-US"/>
+        </w:rPr>
+      </w:pPr>
+      <w:proofErr w:type="spellStart"/>
+      <w:r>
+        <w:rPr>
+          <w:lang w:val="en-US"/>
+        </w:rPr>
+        <w:t>Pathfind</w:t>
+      </w:r>
+      <w:proofErr w:type="spellEnd"/>
+      <w:r>
+        <w:rPr>
+          <w:lang w:val="en-US"/>
+        </w:rPr>
+        <w:t xml:space="preserve"> debug</w:t>
+      </w:r>
+    </w:p>
+    <w:p>
+      <w:pPr>
+        <w:rPr>
+          <w:lang w:val="en-US"/>
+        </w:rPr>
+      </w:pPr>
+      <w:r>
+        <w:rPr>
+          <w:lang w:val="en-US"/>
+        </w:rPr>
+        <w:t xml:space="preserve">When enabled, draws lines to show the current path the agent is following, magenta being the </w:t>
+      </w:r>
+      <w:r>
+        <w:rPr>
+          <w:lang w:val="en-US"/>
+        </w:rPr>
+        <w:t xml:space="preserve">global path (path between </w:t>
+      </w:r>
+      <w:r>
+        <w:rPr>
+          <w:lang w:val="en-US"/>
+        </w:rPr>
+        <w:t>rooms</w:t>
+      </w:r>
+      <w:r>
+        <w:rPr>
+          <w:lang w:val="en-US"/>
+        </w:rPr>
+        <w:t>) and cyan being the local path</w:t>
+      </w:r>
+      <w:r>
+        <w:rPr>
+          <w:lang w:val="en-US"/>
+        </w:rPr>
+        <w:t xml:space="preserve"> (path within a room)</w:t>
+      </w:r>
+      <w:r>
+        <w:rPr>
+          <w:lang w:val="en-US"/>
+        </w:rPr>
+        <w:t xml:space="preserve">. </w:t>
+      </w:r>
+    </w:p>
+    <w:p>
+      <w:pPr>
+        <w:rPr>
+          <w:lang w:val="en-US"/>
+        </w:rPr>
+      </w:pPr>
+    </w:p>
+    <w:p>
+      <w:pPr>
+        <w:pStyle w:val="Heading1"/>
+        <w:rPr>
+          <w:lang w:val="en-US"/>
+        </w:rPr>
+      </w:pPr>
+      <w:r>
+        <w:rPr>
+          <w:lang w:val="en-US"/>
+        </w:rPr>
+        <w:t>Obstacle avoidance settings</w:t>
+      </w:r>
+    </w:p>
+    <w:p>
+      <w:pPr>
+        <w:pStyle w:val="Heading3"/>
+        <w:rPr>
+          <w:lang w:val="en-US"/>
+        </w:rPr>
+      </w:pPr>
+      <w:proofErr w:type="spellStart"/>
+      <w:r>
+        <w:rPr>
+          <w:lang w:val="en-US"/>
+        </w:rPr>
+        <w:t>Raycast</w:t>
+      </w:r>
+      <w:proofErr w:type="spellEnd"/>
+      <w:r>
+        <w:rPr>
+          <w:lang w:val="en-US"/>
+        </w:rPr>
+        <w:t xml:space="preserve"> avoid distance</w:t>
+      </w:r>
+    </w:p>
+    <w:p>
+      <w:pPr>
+        <w:rPr>
+          <w:lang w:val="en-US"/>
+        </w:rPr>
+      </w:pPr>
+      <w:r>
+        <w:rPr>
+          <w:lang w:val="en-US"/>
+        </w:rPr>
+        <w:t>How far away the obstacle avoid rays should reach.</w:t>
+      </w:r>
+    </w:p>
+    <w:p>
+      <w:pPr>
+        <w:pStyle w:val="Heading3"/>
+        <w:rPr>
+          <w:lang w:val="en-US"/>
+        </w:rPr>
+      </w:pPr>
+      <w:proofErr w:type="spellStart"/>
+      <w:r>
+        <w:rPr>
+          <w:lang w:val="en-US"/>
+        </w:rPr>
+        <w:t>Raycast</w:t>
+      </w:r>
+      <w:proofErr w:type="spellEnd"/>
+      <w:r>
+        <w:rPr>
+          <w:lang w:val="en-US"/>
+        </w:rPr>
+        <w:t xml:space="preserve"> avoid angle</w:t>
+      </w:r>
+    </w:p>
+    <w:p>
+      <w:pPr>
+        <w:rPr>
+          <w:lang w:val="en-US"/>
+        </w:rPr>
+      </w:pPr>
+      <w:r>
+        <w:rPr>
+          <w:lang w:val="en-US"/>
+        </w:rPr>
+        <w:t>The angle between the front and the left/right rays.</w:t>
+      </w:r>
+    </w:p>
+    <w:p>
+      <w:pPr>
+        <w:pStyle w:val="Heading3"/>
+        <w:rPr>
+          <w:lang w:val="en-US"/>
+        </w:rPr>
+      </w:pPr>
+      <w:proofErr w:type="spellStart"/>
+      <w:r>
+        <w:rPr>
+          <w:lang w:val="en-US"/>
+        </w:rPr>
+        <w:t>Raycast</w:t>
+      </w:r>
+      <w:proofErr w:type="spellEnd"/>
+      <w:r>
+        <w:rPr>
+          <w:lang w:val="en-US"/>
+        </w:rPr>
+        <w:t xml:space="preserve"> avoid weight</w:t>
+      </w:r>
+    </w:p>
+    <w:p>
+      <w:pPr>
+        <w:rPr>
+          <w:lang w:val="en-US"/>
+        </w:rPr>
+      </w:pPr>
+      <w:r>
+        <w:rPr>
+          <w:lang w:val="en-US"/>
+        </w:rPr>
+        <w:t xml:space="preserve">How strongly the agent is to avoid objects hit by the </w:t>
+      </w:r>
+      <w:proofErr w:type="spellStart"/>
+      <w:r>
+        <w:rPr>
+          <w:lang w:val="en-US"/>
+        </w:rPr>
+        <w:t>raycasts</w:t>
+      </w:r>
+      <w:proofErr w:type="spellEnd"/>
+      <w:r>
+        <w:rPr>
+          <w:lang w:val="en-US"/>
+        </w:rPr>
+        <w:t>.</w:t>
+      </w:r>
+    </w:p>
+    <w:p>
+      <w:pPr>
+        <w:rPr>
+          <w:lang w:val="en-US"/>
+        </w:rPr>
+      </w:pPr>
+    </w:p>
+    <w:p>
+      <w:pPr>
+        <w:pStyle w:val="Heading3"/>
+        <w:rPr>
+          <w:lang w:val="en-US"/>
+        </w:rPr>
+      </w:pPr>
+      <w:r>
+        <w:rPr>
+          <w:lang w:val="en-US"/>
+        </w:rPr>
+        <w:t>Minion avoid distance</w:t>
+      </w:r>
+    </w:p>
+    <w:p>
+      <w:pPr>
+        <w:rPr>
+          <w:lang w:val="en-US"/>
+        </w:rPr>
+      </w:pPr>
+      <w:r>
+        <w:rPr>
+          <w:lang w:val="en-US"/>
+        </w:rPr>
+        <w:t>How close another agent has to be for the agent to start steering away from it.</w:t>
+      </w:r>
+    </w:p>
+    <w:p>
+      <w:pPr>
+        <w:pStyle w:val="Heading3"/>
+        <w:rPr>
+          <w:lang w:val="en-US"/>
+        </w:rPr>
+      </w:pPr>
+      <w:r>
+        <w:rPr>
+          <w:lang w:val="en-US"/>
+        </w:rPr>
+        <w:t>Minion avoid weight</w:t>
+      </w:r>
+    </w:p>
+    <w:p>
+      <w:pPr>
+        <w:rPr>
+          <w:lang w:val="en-US"/>
+        </w:rPr>
+      </w:pPr>
+      <w:r>
+        <w:rPr>
+          <w:lang w:val="en-US"/>
+        </w:rPr>
+        <w:t xml:space="preserve">How strongly the </w:t>
+      </w:r>
+      <w:r>
+        <w:rPr>
+          <w:lang w:val="en-US"/>
+        </w:rPr>
+        <w:t>agent is to avoid other nearby minions.</w:t>
+      </w:r>
+    </w:p>
+    <w:p>
+      <w:pPr>
+        <w:rPr>
+          <w:lang w:val="en-US"/>
+        </w:rPr>
+      </w:pPr>
+    </w:p>
+    <w:p>
+      <w:pPr>
+        <w:pStyle w:val="Heading3"/>
+        <w:rPr>
+          <w:lang w:val="en-US"/>
+        </w:rPr>
+      </w:pPr>
+      <w:r>
+        <w:rPr>
+          <w:lang w:val="en-US"/>
+        </w:rPr>
+        <w:t>Obstacle avoid debug</w:t>
+      </w:r>
+    </w:p>
+    <w:p>
+      <w:pPr>
+        <w:rPr>
+          <w:lang w:val="en-US"/>
+        </w:rPr>
+      </w:pPr>
+      <w:r>
+        <w:rPr>
+          <w:lang w:val="en-US"/>
+        </w:rPr>
+        <w:t>When enabled, draws the different forces acting on the agent.</w:t>
+      </w:r>
+    </w:p>
+    <w:p>
+      <w:pPr>
+        <w:rPr>
+          <w:lang w:val="en-US"/>
+        </w:rPr>
+      </w:pPr>
+      <w:r>
+        <w:rPr>
+          <w:lang w:val="en-US"/>
+        </w:rPr>
+        <w:t>Green: Sum of all forces</w:t>
+      </w:r>
+    </w:p>
+    <w:p>
+      <w:pPr>
+        <w:rPr>
+          <w:lang w:val="en-US"/>
+        </w:rPr>
+      </w:pPr>
+      <w:r>
+        <w:rPr>
+          <w:lang w:val="en-US"/>
+        </w:rPr>
+        <w:t>Yellow: Path following force</w:t>
+      </w:r>
+    </w:p>
+    <w:p>
+      <w:pPr>
+        <w:rPr>
+          <w:lang w:val="en-US"/>
+        </w:rPr>
+      </w:pPr>
+      <w:r>
+        <w:rPr>
+          <w:lang w:val="en-US"/>
+        </w:rPr>
+        <w:t>Red: Agent avoid force</w:t>
+      </w:r>
+    </w:p>
+    <w:p>
+      <w:pPr>
+        <w:rPr>
+          <w:lang w:val="en-US"/>
+        </w:rPr>
+      </w:pPr>
+      <w:r>
+        <w:rPr>
+          <w:lang w:val="en-US"/>
+        </w:rPr>
+        <w:t xml:space="preserve">Cyan: </w:t>
+      </w:r>
+      <w:proofErr w:type="spellStart"/>
+      <w:r>
+        <w:rPr>
+          <w:lang w:val="en-US"/>
+        </w:rPr>
+        <w:t>Raycast</w:t>
+      </w:r>
+      <w:proofErr w:type="spellEnd"/>
+      <w:r>
+        <w:rPr>
+          <w:lang w:val="en-US"/>
+        </w:rPr>
+        <w:t xml:space="preserve"> avoid force</w:t>
+      </w:r>
+    </w:p>
+    <w:p>
+      <w:pPr>
+        <w:pStyle w:val="Heading1"/>
+        <w:rPr>
+          <w:lang w:val="en-US"/>
+        </w:rPr>
+      </w:pPr>
+      <w:r>
+        <w:rPr>
+          <w:lang w:val="en-US"/>
+        </w:rPr>
+        <w:lastRenderedPageBreak/>
+        <w:t>Unstuck settings</w:t>
+      </w:r>
+    </w:p>
+    <w:p>
+      <w:pPr>
+        <w:pStyle w:val="Heading3"/>
+        <w:rPr>
+          <w:lang w:val="en-US"/>
+        </w:rPr>
+      </w:pPr>
+      <w:r>
+        <w:rPr>
+          <w:lang w:val="en-US"/>
+        </w:rPr>
+        <w:t>Min velocity threshold</w:t>
+      </w:r>
+    </w:p>
+    <w:p>
+      <w:pPr>
+        <w:rPr>
+          <w:lang w:val="en-US"/>
+        </w:rPr>
+      </w:pPr>
+      <w:r>
+        <w:rPr>
+          <w:lang w:val="en-US"/>
+        </w:rPr>
+        <w:t xml:space="preserve">How slow the agent has to move to </w:t>
       </w:r>
       <w:proofErr w:type="gramStart"/>
       <w:r>
         <w:rPr>
           <w:lang w:val="en-US"/>
         </w:rPr>
-        <w:t>agents</w:t>
+        <w:t>be considered</w:t>
       </w:r>
       <w:proofErr w:type="gramEnd"/>
       <w:r>
         <w:rPr>
           <w:lang w:val="en-US"/>
         </w:rPr>
-        <w:t xml:space="preserve"> origin.</w:t>
+        <w:t xml:space="preserve"> stationary (stuck).</w:t>
+      </w:r>
+    </w:p>
+    <w:p>
+      <w:pPr>
+        <w:pStyle w:val="Heading3"/>
+        <w:rPr>
+          <w:lang w:val="en-US"/>
+        </w:rPr>
+      </w:pPr>
+      <w:r>
+        <w:rPr>
+          <w:lang w:val="en-US"/>
+        </w:rPr>
+        <w:t>Stuck time threshold</w:t>
+      </w:r>
+    </w:p>
+    <w:p>
+      <w:pPr>
+        <w:rPr>
+          <w:lang w:val="en-US"/>
+        </w:rPr>
+      </w:pPr>
+      <w:r>
+        <w:rPr>
+          <w:lang w:val="en-US"/>
+        </w:rPr>
+        <w:t>How long the agent has to be “stationary” to start trying to unstuck itself.</w:t>
+      </w:r>
+    </w:p>
+    <w:p>
+      <w:pPr>
+        <w:pStyle w:val="Heading3"/>
+        <w:rPr>
+          <w:lang w:val="en-US"/>
+        </w:rPr>
+      </w:pPr>
+      <w:r>
+        <w:rPr>
+          <w:lang w:val="en-US"/>
+        </w:rPr>
+        <w:t>Unstuck radius</w:t>
+      </w:r>
+    </w:p>
+    <w:p>
+      <w:pPr>
+        <w:rPr>
+          <w:lang w:val="en-US"/>
+        </w:rPr>
+      </w:pPr>
+      <w:r>
+        <w:rPr>
+          <w:lang w:val="en-US"/>
+        </w:rPr>
+        <w:t>How far the agent can move to unstuck itself.</w:t>
       </w:r>
     </w:p>
     <w:p>
@@ -266,7 +1774,7 @@
         <w:rPr>
           <w:lang w:val="en-US"/>
         </w:rPr>
-        <w:t>Pathfinding settings</w:t>
+        <w:t>Miscellaneous settings</w:t>
       </w:r>
     </w:p>
     <w:p>
@@ -280,48 +1788,20 @@
         <w:rPr>
           <w:lang w:val="en-US"/>
         </w:rPr>
-        <w:t>Max recursion depth</w:t>
-      </w:r>
-    </w:p>
-    <w:p>
-      <w:pPr>
-        <w:rPr>
-          <w:lang w:val="en-US"/>
-        </w:rPr>
-      </w:pPr>
-      <w:r>
-        <w:rPr>
-          <w:lang w:val="en-US"/>
-        </w:rPr>
-        <w:t xml:space="preserve">How many times the </w:t>
-      </w:r>
-      <w:proofErr w:type="spellStart"/>
-      <w:r>
-        <w:rPr>
-          <w:lang w:val="en-US"/>
-        </w:rPr>
-        <w:t>stringpull</w:t>
-      </w:r>
-      <w:proofErr w:type="spellEnd"/>
-      <w:r>
-        <w:rPr>
-          <w:lang w:val="en-US"/>
-        </w:rPr>
-        <w:t xml:space="preserve"> algorithm can </w:t>
-      </w:r>
-      <w:proofErr w:type="spellStart"/>
-      <w:r>
-        <w:rPr>
-          <w:lang w:val="en-US"/>
-        </w:rPr>
-        <w:t>recurse</w:t>
-      </w:r>
-      <w:proofErr w:type="spellEnd"/>
-      <w:r>
-        <w:rPr>
-          <w:lang w:val="en-US"/>
-        </w:rPr>
-        <w:t xml:space="preserve"> before aborting. Mostly a safety feature.</w:t>
+        <w:t>Door interact range</w:t>
+      </w:r>
+    </w:p>
+    <w:p>
+      <w:pPr>
+        <w:rPr>
+          <w:lang w:val="en-US"/>
+        </w:rPr>
+      </w:pPr>
+      <w:r>
+        <w:rPr>
+          <w:lang w:val="en-US"/>
+        </w:rPr>
+        <w:t>How far in front of the agent to start looking for doors to open.</w:t>
       </w:r>
     </w:p>
     <w:p>
@@ -335,330 +1815,6 @@
         <w:rPr>
           <w:lang w:val="en-US"/>
         </w:rPr>
-        <w:t xml:space="preserve">Transform </w:t>
-      </w:r>
-      <w:proofErr w:type="spellStart"/>
-      <w:r>
-        <w:rPr>
-          <w:lang w:val="en-US"/>
-        </w:rPr>
-        <w:t>raycast</w:t>
-      </w:r>
-      <w:proofErr w:type="spellEnd"/>
-      <w:r>
-        <w:rPr>
-          <w:lang w:val="en-US"/>
-        </w:rPr>
-        <w:t xml:space="preserve"> offset</w:t>
-      </w:r>
-    </w:p>
-    <w:p>
-      <w:pPr>
-        <w:rPr>
-          <w:lang w:val="en-US"/>
-        </w:rPr>
-      </w:pPr>
-      <w:r>
-        <w:rPr>
-          <w:lang w:val="en-US"/>
-        </w:rPr>
-        <w:t xml:space="preserve">The offset from the agents origin to where the component </w:t>
-      </w:r>
-      <w:proofErr w:type="spellStart"/>
-      <w:r>
-        <w:rPr>
-          <w:lang w:val="en-US"/>
-        </w:rPr>
-        <w:t>raycasts</w:t>
-      </w:r>
-      <w:proofErr w:type="spellEnd"/>
-      <w:r>
-        <w:rPr>
-          <w:lang w:val="en-US"/>
-        </w:rPr>
-        <w:t xml:space="preserve"> from. Mostly to avoid hitting the floor if the origin is low.</w:t>
-      </w:r>
-    </w:p>
-    <w:p>
-      <w:pPr>
-        <w:pStyle w:val="Heading3"/>
-        <w:rPr>
-          <w:lang w:val="en-US"/>
-        </w:rPr>
-      </w:pPr>
-      <w:r>
-        <w:rPr>
-          <w:lang w:val="en-US"/>
-        </w:rPr>
-        <w:t>Node arrival margin</w:t>
-      </w:r>
-    </w:p>
-    <w:p>
-      <w:pPr>
-        <w:rPr>
-          <w:lang w:val="en-US"/>
-        </w:rPr>
-      </w:pPr>
-      <w:r>
-        <w:rPr>
-          <w:lang w:val="en-US"/>
-        </w:rPr>
-        <w:t>How close the agent has to be to a point to consider it self at the point.</w:t>
-      </w:r>
-    </w:p>
-    <w:p>
-      <w:pPr>
-        <w:pStyle w:val="Heading1"/>
-        <w:rPr>
-          <w:lang w:val="en-US"/>
-        </w:rPr>
-      </w:pPr>
-      <w:r>
-        <w:rPr>
-          <w:lang w:val="en-US"/>
-        </w:rPr>
-        <w:lastRenderedPageBreak/>
-        <w:t>Obstacle avoidance settings</w:t>
-      </w:r>
-    </w:p>
-    <w:p>
-      <w:pPr>
-        <w:pStyle w:val="Heading3"/>
-        <w:rPr>
-          <w:lang w:val="en-US"/>
-        </w:rPr>
-      </w:pPr>
-      <w:r>
-        <w:rPr>
-          <w:lang w:val="en-US"/>
-        </w:rPr>
-        <w:t>Avoid check distance</w:t>
-      </w:r>
-    </w:p>
-    <w:p>
-      <w:pPr>
-        <w:rPr>
-          <w:lang w:val="en-US"/>
-        </w:rPr>
-      </w:pPr>
-      <w:r>
-        <w:rPr>
-          <w:lang w:val="en-US"/>
-        </w:rPr>
-        <w:t>How close another agent has to be for the agent to start steering away from it.</w:t>
-      </w:r>
-    </w:p>
-    <w:p>
-      <w:pPr>
-        <w:pStyle w:val="Heading3"/>
-        <w:rPr>
-          <w:lang w:val="en-US"/>
-        </w:rPr>
-      </w:pPr>
-      <w:r>
-        <w:rPr>
-          <w:lang w:val="en-US"/>
-        </w:rPr>
-        <w:t>Avoid weight</w:t>
-      </w:r>
-    </w:p>
-    <w:p>
-      <w:pPr>
-        <w:rPr>
-          <w:lang w:val="en-US"/>
-        </w:rPr>
-      </w:pPr>
-      <w:r>
-        <w:rPr>
-          <w:lang w:val="en-US"/>
-        </w:rPr>
-        <w:t xml:space="preserve">How strongly the </w:t>
-      </w:r>
-      <w:r>
-        <w:rPr>
-          <w:lang w:val="en-US"/>
-        </w:rPr>
-        <w:t>agent is to avoid other nearby minions.</w:t>
-      </w:r>
-    </w:p>
-    <w:p>
-      <w:pPr>
-        <w:pStyle w:val="Heading1"/>
-        <w:rPr>
-          <w:lang w:val="en-US"/>
-        </w:rPr>
-      </w:pPr>
-    </w:p>
-    <w:p>
-      <w:pPr>
-        <w:pStyle w:val="Heading1"/>
-        <w:rPr>
-          <w:lang w:val="en-US"/>
-        </w:rPr>
-      </w:pPr>
-      <w:r>
-        <w:rPr>
-          <w:lang w:val="en-US"/>
-        </w:rPr>
-        <w:t>Unstuck settings</w:t>
-      </w:r>
-      <w:bookmarkStart w:id="0" w:name="_GoBack"/>
-      <w:bookmarkEnd w:id="0"/>
-    </w:p>
-    <w:p>
-      <w:pPr>
-        <w:pStyle w:val="Heading3"/>
-        <w:rPr>
-          <w:lang w:val="en-US"/>
-        </w:rPr>
-      </w:pPr>
-      <w:r>
-        <w:rPr>
-          <w:lang w:val="en-US"/>
-        </w:rPr>
-        <w:t>Min velocity threshold</w:t>
-      </w:r>
-    </w:p>
-    <w:p>
-      <w:pPr>
-        <w:rPr>
-          <w:lang w:val="en-US"/>
-        </w:rPr>
-      </w:pPr>
-      <w:r>
-        <w:rPr>
-          <w:lang w:val="en-US"/>
-        </w:rPr>
-        <w:t xml:space="preserve">How slow the agent has to move to </w:t>
-      </w:r>
-      <w:proofErr w:type="gramStart"/>
-      <w:r>
-        <w:rPr>
-          <w:lang w:val="en-US"/>
-        </w:rPr>
-        <w:t>be considered</w:t>
-      </w:r>
-      <w:proofErr w:type="gramEnd"/>
-      <w:r>
-        <w:rPr>
-          <w:lang w:val="en-US"/>
-        </w:rPr>
-        <w:t xml:space="preserve"> stationary (stuck).</w:t>
-      </w:r>
-    </w:p>
-    <w:p>
-      <w:pPr>
-        <w:pStyle w:val="Heading3"/>
-        <w:rPr>
-          <w:lang w:val="en-US"/>
-        </w:rPr>
-      </w:pPr>
-      <w:r>
-        <w:rPr>
-          <w:lang w:val="en-US"/>
-        </w:rPr>
-        <w:t>Stuck time threshold</w:t>
-      </w:r>
-    </w:p>
-    <w:p>
-      <w:pPr>
-        <w:rPr>
-          <w:lang w:val="en-US"/>
-        </w:rPr>
-      </w:pPr>
-      <w:r>
-        <w:rPr>
-          <w:lang w:val="en-US"/>
-        </w:rPr>
-        <w:t>How long the agent has to be “stationary” to start trying to unstuck itself.</w:t>
-      </w:r>
-    </w:p>
-    <w:p>
-      <w:pPr>
-        <w:pStyle w:val="Heading3"/>
-        <w:rPr>
-          <w:lang w:val="en-US"/>
-        </w:rPr>
-      </w:pPr>
-      <w:r>
-        <w:rPr>
-          <w:lang w:val="en-US"/>
-        </w:rPr>
-        <w:t>Unstuck radius</w:t>
-      </w:r>
-    </w:p>
-    <w:p>
-      <w:pPr>
-        <w:rPr>
-          <w:lang w:val="en-US"/>
-        </w:rPr>
-      </w:pPr>
-      <w:r>
-        <w:rPr>
-          <w:lang w:val="en-US"/>
-        </w:rPr>
-        <w:t>How far the agent can move to unstuck itself.</w:t>
-      </w:r>
-    </w:p>
-    <w:p>
-      <w:pPr>
-        <w:rPr>
-          <w:lang w:val="en-US"/>
-        </w:rPr>
-      </w:pPr>
-    </w:p>
-    <w:p>
-      <w:pPr>
-        <w:pStyle w:val="Heading1"/>
-        <w:rPr>
-          <w:lang w:val="en-US"/>
-        </w:rPr>
-      </w:pPr>
-      <w:r>
-        <w:rPr>
-          <w:lang w:val="en-US"/>
-        </w:rPr>
-        <w:t>Miscellaneous settings</w:t>
-      </w:r>
-    </w:p>
-    <w:p>
-      <w:pPr>
-        <w:pStyle w:val="Heading3"/>
-        <w:rPr>
-          <w:lang w:val="en-US"/>
-        </w:rPr>
-      </w:pPr>
-      <w:r>
-        <w:rPr>
-          <w:lang w:val="en-US"/>
-        </w:rPr>
-        <w:t>Door interact range</w:t>
-      </w:r>
-    </w:p>
-    <w:p>
-      <w:pPr>
-        <w:rPr>
-          <w:lang w:val="en-US"/>
-        </w:rPr>
-      </w:pPr>
-      <w:r>
-        <w:rPr>
-          <w:lang w:val="en-US"/>
-        </w:rPr>
-        <w:t>How far in front of the agent to start looking for doors to open.</w:t>
-      </w:r>
-    </w:p>
-    <w:p>
-      <w:pPr>
-        <w:pStyle w:val="Heading3"/>
-        <w:rPr>
-          <w:lang w:val="en-US"/>
-        </w:rPr>
-      </w:pPr>
-      <w:r>
-        <w:rPr>
-          <w:lang w:val="en-US"/>
-        </w:rPr>
         <w:t>Debug</w:t>
       </w:r>
     </w:p>
@@ -682,15 +1838,8 @@
         </w:rPr>
       </w:pPr>
     </w:p>
-    <w:p>
-      <w:pPr>
-        <w:rPr>
-          <w:lang w:val="en-US"/>
-        </w:rPr>
-      </w:pPr>
-    </w:p>
     <w:sectPr>
-      <w:headerReference w:type="default" r:id="rId8"/>
+      <w:headerReference w:type="default" r:id="rId13"/>
       <w:pgSz w:w="11906" w:h="16838"/>
       <w:pgMar w:top="1417" w:right="1417" w:bottom="1417" w:left="1417" w:header="708" w:footer="708" w:gutter="0"/>
       <w:cols w:space="708"/>
@@ -783,6 +1932,95 @@
 <file path=word/numbering.xml><?xml version="1.0" encoding="utf-8"?>
 <w:numbering xmlns:wpc="http://schemas.microsoft.com/office/word/2010/wordprocessingCanvas" xmlns:cx="http://schemas.microsoft.com/office/drawing/2014/chartex" xmlns:cx1="http://schemas.microsoft.com/office/drawing/2015/9/8/chartex" xmlns:mc="http://schemas.openxmlformats.org/markup-compatibility/2006" xmlns:o="urn:schemas-microsoft-com:office:office" xmlns:r="http://schemas.openxmlformats.org/officeDocument/2006/relationships" xmlns:m="http://schemas.openxmlformats.org/officeDocument/2006/math" xmlns:v="urn:schemas-microsoft-com:vml" xmlns:wp14="http://schemas.microsoft.com/office/word/2010/wordprocessingDrawing" xmlns:wp="http://schemas.openxmlformats.org/drawingml/2006/wordprocessingDrawing" xmlns:w10="urn:schemas-microsoft-com:office:word" xmlns:w="http://schemas.openxmlformats.org/wordprocessingml/2006/main" xmlns:w14="http://schemas.microsoft.com/office/word/2010/wordml" xmlns:w15="http://schemas.microsoft.com/office/word/2012/wordml" xmlns:w16se="http://schemas.microsoft.com/office/word/2015/wordml/symex" xmlns:wpg="http://schemas.microsoft.com/office/word/2010/wordprocessingGroup" xmlns:wpi="http://schemas.microsoft.com/office/word/2010/wordprocessingInk" xmlns:wne="http://schemas.microsoft.com/office/word/2006/wordml" xmlns:wps="http://schemas.microsoft.com/office/word/2010/wordprocessingShape" mc:Ignorable="w14 w15 w16se wp14">
   <w:abstractNum w:abstractNumId="0" w15:restartNumberingAfterBreak="0">
+    <w:nsid w:val="06FE7BEF"/>
+    <w:multiLevelType w:val="hybridMultilevel"/>
+    <w:tmpl w:val="5824EA40"/>
+    <w:lvl w:ilvl="0" w:tplc="041D000F">
+      <w:start w:val="1"/>
+      <w:numFmt w:val="decimal"/>
+      <w:lvlText w:val="%1."/>
+      <w:lvlJc w:val="left"/>
+      <w:pPr>
+        <w:ind w:left="720" w:hanging="360"/>
+      </w:pPr>
+      <w:rPr>
+        <w:rFonts w:hint="default"/>
+      </w:rPr>
+    </w:lvl>
+    <w:lvl w:ilvl="1" w:tplc="041D0019" w:tentative="1">
+      <w:start w:val="1"/>
+      <w:numFmt w:val="lowerLetter"/>
+      <w:lvlText w:val="%2."/>
+      <w:lvlJc w:val="left"/>
+      <w:pPr>
+        <w:ind w:left="1440" w:hanging="360"/>
+      </w:pPr>
+    </w:lvl>
+    <w:lvl w:ilvl="2" w:tplc="041D001B" w:tentative="1">
+      <w:start w:val="1"/>
+      <w:numFmt w:val="lowerRoman"/>
+      <w:lvlText w:val="%3."/>
+      <w:lvlJc w:val="right"/>
+      <w:pPr>
+        <w:ind w:left="2160" w:hanging="180"/>
+      </w:pPr>
+    </w:lvl>
+    <w:lvl w:ilvl="3" w:tplc="041D000F" w:tentative="1">
+      <w:start w:val="1"/>
+      <w:numFmt w:val="decimal"/>
+      <w:lvlText w:val="%4."/>
+      <w:lvlJc w:val="left"/>
+      <w:pPr>
+        <w:ind w:left="2880" w:hanging="360"/>
+      </w:pPr>
+    </w:lvl>
+    <w:lvl w:ilvl="4" w:tplc="041D0019" w:tentative="1">
+      <w:start w:val="1"/>
+      <w:numFmt w:val="lowerLetter"/>
+      <w:lvlText w:val="%5."/>
+      <w:lvlJc w:val="left"/>
+      <w:pPr>
+        <w:ind w:left="3600" w:hanging="360"/>
+      </w:pPr>
+    </w:lvl>
+    <w:lvl w:ilvl="5" w:tplc="041D001B" w:tentative="1">
+      <w:start w:val="1"/>
+      <w:numFmt w:val="lowerRoman"/>
+      <w:lvlText w:val="%6."/>
+      <w:lvlJc w:val="right"/>
+      <w:pPr>
+        <w:ind w:left="4320" w:hanging="180"/>
+      </w:pPr>
+    </w:lvl>
+    <w:lvl w:ilvl="6" w:tplc="041D000F" w:tentative="1">
+      <w:start w:val="1"/>
+      <w:numFmt w:val="decimal"/>
+      <w:lvlText w:val="%7."/>
+      <w:lvlJc w:val="left"/>
+      <w:pPr>
+        <w:ind w:left="5040" w:hanging="360"/>
+      </w:pPr>
+    </w:lvl>
+    <w:lvl w:ilvl="7" w:tplc="041D0019" w:tentative="1">
+      <w:start w:val="1"/>
+      <w:numFmt w:val="lowerLetter"/>
+      <w:lvlText w:val="%8."/>
+      <w:lvlJc w:val="left"/>
+      <w:pPr>
+        <w:ind w:left="5760" w:hanging="360"/>
+      </w:pPr>
+    </w:lvl>
+    <w:lvl w:ilvl="8" w:tplc="041D001B" w:tentative="1">
+      <w:start w:val="1"/>
+      <w:numFmt w:val="lowerRoman"/>
+      <w:lvlText w:val="%9."/>
+      <w:lvlJc w:val="right"/>
+      <w:pPr>
+        <w:ind w:left="6480" w:hanging="180"/>
+      </w:pPr>
+    </w:lvl>
+  </w:abstractNum>
+  <w:abstractNum w:abstractNumId="1" w15:restartNumberingAfterBreak="0">
     <w:nsid w:val="6F184382"/>
     <w:multiLevelType w:val="hybridMultilevel"/>
     <w:tmpl w:val="12AC9E48"/>
@@ -895,6 +2133,9 @@
     </w:lvl>
   </w:abstractNum>
   <w:num w:numId="1">
+    <w:abstractNumId w:val="1"/>
+  </w:num>
+  <w:num w:numId="2">
     <w:abstractNumId w:val="0"/>
   </w:num>
 </w:numbering>
@@ -1503,6 +2744,17 @@
       <w:szCs w:val="24"/>
     </w:rPr>
   </w:style>
+  <w:style w:type="paragraph" w:styleId="ListParagraph">
+    <w:name w:val="List Paragraph"/>
+    <w:basedOn w:val="Normal"/>
+    <w:uiPriority w:val="34"/>
+    <w:qFormat/>
+    <w:rsid w:val="00944308"/>
+    <w:pPr>
+      <w:ind w:left="720"/>
+      <w:contextualSpacing/>
+    </w:pPr>
+  </w:style>
 </w:styles>
 </file>
 

</xml_diff>